<commit_message>
Updates to Frontend materials
</commit_message>
<xml_diff>
--- a/05_frontend/React/React_notes_23K.docx
+++ b/05_frontend/React/React_notes_23K.docx
@@ -591,80 +591,116 @@
         </w:rPr>
         <w:t xml:space="preserve"> extension to get better </w:t>
       </w:r>
+      <w:r>
+        <w:rPr>
+          <w:lang w:val="en-US"/>
+        </w:rPr>
+        <w:t>I</w:t>
+      </w:r>
+      <w:r>
+        <w:rPr>
+          <w:lang w:val="en-US"/>
+        </w:rPr>
+        <w:t>ntelli</w:t>
+      </w:r>
+      <w:r>
+        <w:rPr>
+          <w:lang w:val="en-US"/>
+        </w:rPr>
+        <w:t>S</w:t>
+      </w:r>
+      <w:r>
+        <w:rPr>
+          <w:lang w:val="en-US"/>
+        </w:rPr>
+        <w:t>ense suggestions</w:t>
+      </w:r>
+    </w:p>
+    <w:p>
+      <w:pPr>
+        <w:rPr>
+          <w:lang w:val="en-US"/>
+        </w:rPr>
+      </w:pPr>
+      <w:r>
+        <w:rPr>
+          <w:lang w:val="en-US"/>
+        </w:rPr>
+        <w:t>prettier plugin/add-on</w:t>
+      </w:r>
+    </w:p>
+    <w:p>
+      <w:pPr>
+        <w:rPr>
+          <w:b/>
+          <w:lang w:val="en-US"/>
+        </w:rPr>
+      </w:pPr>
+      <w:r>
+        <w:rPr>
+          <w:lang w:val="en-US"/>
+        </w:rPr>
+        <w:br/>
+      </w:r>
+      <w:r>
+        <w:rPr>
+          <w:b/>
+          <w:lang w:val="en-US"/>
+        </w:rPr>
+        <w:t>React</w:t>
+      </w:r>
+    </w:p>
+    <w:p>
+      <w:pPr>
+        <w:rPr>
+          <w:lang w:val="en-US"/>
+        </w:rPr>
+      </w:pPr>
+      <w:r>
+        <w:rPr>
+          <w:lang w:val="en-US"/>
+        </w:rPr>
+        <w:t>&lt;</w:t>
+      </w:r>
       <w:proofErr w:type="spellStart"/>
       <w:r>
         <w:rPr>
           <w:lang w:val="en-US"/>
         </w:rPr>
-        <w:t>intellisense</w:t>
+        <w:t>React.Fragment</w:t>
       </w:r>
       <w:proofErr w:type="spellEnd"/>
-      <w:r>
-        <w:rPr>
-          <w:lang w:val="en-US"/>
-        </w:rPr>
-        <w:t xml:space="preserve"> suggestions</w:t>
-      </w:r>
-    </w:p>
-    <w:p>
-      <w:pPr>
-        <w:rPr>
-          <w:lang w:val="en-US"/>
-        </w:rPr>
-      </w:pPr>
-      <w:r>
-        <w:rPr>
-          <w:lang w:val="en-US"/>
-        </w:rPr>
-        <w:t>prettier plugin/add-on</w:t>
-      </w:r>
-    </w:p>
-    <w:p>
-      <w:pPr>
-        <w:rPr>
-          <w:b/>
-          <w:lang w:val="en-US"/>
-        </w:rPr>
-      </w:pPr>
-      <w:r>
-        <w:rPr>
-          <w:lang w:val="en-US"/>
-        </w:rPr>
-        <w:br/>
-      </w:r>
-      <w:r>
-        <w:rPr>
-          <w:b/>
-          <w:lang w:val="en-US"/>
-        </w:rPr>
-        <w:t>React</w:t>
-      </w:r>
-    </w:p>
-    <w:p>
-      <w:pPr>
-        <w:rPr>
-          <w:lang w:val="en-US"/>
-        </w:rPr>
-      </w:pPr>
-      <w:r>
-        <w:rPr>
-          <w:lang w:val="en-US"/>
-        </w:rPr>
-        <w:t>&lt;</w:t>
-      </w:r>
-      <w:proofErr w:type="spellStart"/>
-      <w:r>
-        <w:rPr>
-          <w:lang w:val="en-US"/>
-        </w:rPr>
-        <w:t>React.Fragment</w:t>
-      </w:r>
-      <w:proofErr w:type="spellEnd"/>
-      <w:r>
-        <w:rPr>
-          <w:lang w:val="en-US"/>
-        </w:rPr>
-        <w:t>&gt; or &lt;&gt;</w:t>
+      <w:proofErr w:type="gramStart"/>
+      <w:r>
+        <w:rPr>
+          <w:lang w:val="en-US"/>
+        </w:rPr>
+        <w:t xml:space="preserve">&gt; </w:t>
+      </w:r>
+      <w:r>
+        <w:rPr>
+          <w:lang w:val="en-US"/>
+        </w:rPr>
+        <w:t xml:space="preserve"> </w:t>
+      </w:r>
+      <w:r>
+        <w:rPr>
+          <w:lang w:val="en-US"/>
+        </w:rPr>
+        <w:t>or</w:t>
+      </w:r>
+      <w:proofErr w:type="gramEnd"/>
+      <w:r>
+        <w:rPr>
+          <w:lang w:val="en-US"/>
+        </w:rPr>
+        <w:t xml:space="preserve"> </w:t>
+      </w:r>
+      <w:r>
+        <w:rPr>
+          <w:lang w:val="en-US"/>
+        </w:rPr>
+        <w:t xml:space="preserve"> &lt;&gt;</w:t>
       </w:r>
     </w:p>
     <w:p>
@@ -721,8 +757,17 @@
           <w:b/>
           <w:lang w:val="en-US"/>
         </w:rPr>
-        <w:t>React Developer Tools</w:t>
-      </w:r>
+        <w:t xml:space="preserve">React Developer </w:t>
+      </w:r>
+      <w:bookmarkStart w:id="0" w:name="_GoBack"/>
+      <w:r>
+        <w:rPr>
+          <w:b/>
+          <w:lang w:val="en-US"/>
+        </w:rPr>
+        <w:t>Tools</w:t>
+      </w:r>
+      <w:bookmarkEnd w:id="0"/>
     </w:p>
     <w:p>
       <w:pPr>
@@ -2231,7 +2276,7 @@
           <w:lang w:val="en-US"/>
         </w:rPr>
       </w:pPr>
-      <w:hyperlink r:id="rId6" w:history="1">
+      <w:hyperlink r:id="rId6" w:anchor="adding-typescript-to-a-project" w:history="1">
         <w:r>
           <w:rPr>
             <w:rStyle w:val="Hyperlink"/>
@@ -2300,8 +2345,6 @@
         </w:rPr>
         <w:t>--template typescript</w:t>
       </w:r>
-      <w:bookmarkStart w:id="0" w:name="_GoBack"/>
-      <w:bookmarkEnd w:id="0"/>
     </w:p>
     <w:p>
       <w:pPr>

</xml_diff>